<commit_message>
added line in express file
</commit_message>
<xml_diff>
--- a/express.docx
+++ b/express.docx
@@ -18,437 +18,269 @@
           <w:sz w:val="28"/>
           <w:szCs w:val="28"/>
         </w:rPr>
-        <w:t>1. What are core features of Express framework?</w:t>
-      </w:r>
-    </w:p>
-    <w:p>
-      <w:pPr>
-        <w:rPr>
-          <w:b/>
-          <w:bCs/>
-          <w:sz w:val="28"/>
-          <w:szCs w:val="28"/>
-        </w:rPr>
-      </w:pPr>
-    </w:p>
-    <w:p>
-      <w:r>
-        <w:t xml:space="preserve">A. Allows to set up </w:t>
-      </w:r>
-      <w:proofErr w:type="spellStart"/>
-      <w:r>
-        <w:t>middlewares</w:t>
-      </w:r>
-      <w:proofErr w:type="spellEnd"/>
-      <w:r>
-        <w:t xml:space="preserve"> to respond to HTTP Requests</w:t>
-      </w:r>
-    </w:p>
-    <w:p>
-      <w:r>
-        <w:t>B. Defines a routing table which can works as per HTTP Method and URL</w:t>
-      </w:r>
-    </w:p>
-    <w:p>
-      <w:r>
-        <w:t>C. Dynamically render HTML Pages</w:t>
-      </w:r>
-    </w:p>
-    <w:p>
-      <w:r>
-        <w:t>D. All of the above</w:t>
-      </w:r>
-    </w:p>
-    <w:p/>
-    <w:p>
-      <w:proofErr w:type="spellStart"/>
-      <w:r>
-        <w:t>ans</w:t>
-      </w:r>
-      <w:proofErr w:type="spellEnd"/>
-      <w:r>
-        <w:t xml:space="preserve"> :- D</w:t>
-      </w:r>
-    </w:p>
-    <w:p/>
-    <w:p>
-      <w:pPr>
-        <w:rPr>
-          <w:b/>
-          <w:bCs/>
-          <w:sz w:val="28"/>
-          <w:szCs w:val="28"/>
-        </w:rPr>
-      </w:pPr>
-      <w:r>
-        <w:rPr>
-          <w:b/>
-          <w:bCs/>
-          <w:sz w:val="28"/>
-          <w:szCs w:val="28"/>
-        </w:rPr>
-        <w:t>2. How To Remove Debugging From An Express App?</w:t>
-      </w:r>
-    </w:p>
-    <w:p/>
-    <w:p>
-      <w:proofErr w:type="spellStart"/>
-      <w:r>
-        <w:t>A.var</w:t>
-      </w:r>
-      <w:proofErr w:type="spellEnd"/>
-      <w:r>
-        <w:t xml:space="preserve"> </w:t>
-      </w:r>
-      <w:proofErr w:type="spellStart"/>
-      <w:r>
-        <w:t>io</w:t>
-      </w:r>
-      <w:proofErr w:type="spellEnd"/>
-      <w:r>
-        <w:t xml:space="preserve"> = require('socket.io').listen(app, { log: true });</w:t>
-      </w:r>
-    </w:p>
-    <w:p>
-      <w:r>
-        <w:t xml:space="preserve">   </w:t>
-      </w:r>
-      <w:proofErr w:type="spellStart"/>
-      <w:r>
-        <w:t>io.set</w:t>
-      </w:r>
-      <w:proofErr w:type="spellEnd"/>
-      <w:r>
-        <w:t xml:space="preserve">('log level', 1); </w:t>
-      </w:r>
-    </w:p>
-    <w:p>
-      <w:proofErr w:type="spellStart"/>
-      <w:r>
-        <w:t>B.var</w:t>
-      </w:r>
-      <w:proofErr w:type="spellEnd"/>
-      <w:r>
-        <w:t xml:space="preserve"> </w:t>
-      </w:r>
-      <w:proofErr w:type="spellStart"/>
-      <w:r>
-        <w:t>io</w:t>
-      </w:r>
-      <w:proofErr w:type="spellEnd"/>
-      <w:r>
-        <w:t xml:space="preserve"> = require('socket.io').listen(app, { log: false });</w:t>
-      </w:r>
-    </w:p>
-    <w:p>
-      <w:r>
-        <w:t xml:space="preserve">   </w:t>
-      </w:r>
-      <w:proofErr w:type="spellStart"/>
-      <w:r>
-        <w:t>io.set</w:t>
-      </w:r>
-      <w:proofErr w:type="spellEnd"/>
-      <w:r>
-        <w:t xml:space="preserve">('log level', 1);  </w:t>
-      </w:r>
-    </w:p>
-    <w:p>
-      <w:r>
-        <w:t xml:space="preserve">C. var </w:t>
-      </w:r>
-      <w:proofErr w:type="spellStart"/>
-      <w:r>
-        <w:t>io</w:t>
-      </w:r>
-      <w:proofErr w:type="spellEnd"/>
-      <w:r>
-        <w:t xml:space="preserve"> = require('socket.io').listen(app, { log: true });</w:t>
-      </w:r>
-    </w:p>
-    <w:p>
-      <w:r>
-        <w:t xml:space="preserve">   </w:t>
-      </w:r>
-      <w:proofErr w:type="spellStart"/>
-      <w:r>
-        <w:t>io.set</w:t>
-      </w:r>
-      <w:proofErr w:type="spellEnd"/>
-      <w:r>
-        <w:t xml:space="preserve">('log level', 0); </w:t>
-      </w:r>
-    </w:p>
-    <w:p>
-      <w:r>
-        <w:t xml:space="preserve">D. var </w:t>
-      </w:r>
-      <w:proofErr w:type="spellStart"/>
-      <w:r>
-        <w:t>io</w:t>
-      </w:r>
-      <w:proofErr w:type="spellEnd"/>
-      <w:r>
-        <w:t xml:space="preserve"> = require('socket.io').listen(app, { log: false });</w:t>
-      </w:r>
-    </w:p>
-    <w:p>
-      <w:r>
-        <w:t xml:space="preserve">   </w:t>
-      </w:r>
-      <w:proofErr w:type="spellStart"/>
-      <w:r>
-        <w:t>io.set</w:t>
-      </w:r>
-      <w:proofErr w:type="spellEnd"/>
-      <w:r>
-        <w:t xml:space="preserve">('log level', 0); </w:t>
-      </w:r>
-    </w:p>
-    <w:p/>
-    <w:p>
-      <w:proofErr w:type="spellStart"/>
-      <w:r>
-        <w:t>ans</w:t>
-      </w:r>
-      <w:proofErr w:type="spellEnd"/>
-      <w:r>
-        <w:t xml:space="preserve"> :- B</w:t>
-      </w:r>
-    </w:p>
-    <w:p/>
-    <w:p>
-      <w:pPr>
-        <w:rPr>
-          <w:b/>
-          <w:bCs/>
-          <w:sz w:val="28"/>
-          <w:szCs w:val="28"/>
-        </w:rPr>
-      </w:pPr>
-      <w:r>
-        <w:rPr>
-          <w:b/>
-          <w:bCs/>
-          <w:sz w:val="28"/>
-          <w:szCs w:val="28"/>
-        </w:rPr>
-        <w:t>3. How To Output Pretty Html In Express.js?</w:t>
-      </w:r>
-    </w:p>
-    <w:p>
-      <w:r>
-        <w:t xml:space="preserve">A. </w:t>
-      </w:r>
-      <w:proofErr w:type="spellStart"/>
-      <w:r>
-        <w:t>app.set</w:t>
-      </w:r>
-      <w:proofErr w:type="spellEnd"/>
-      <w:r>
-        <w:t xml:space="preserve">('print options', { pretty: true }); </w:t>
-      </w:r>
-    </w:p>
-    <w:p>
-      <w:r>
-        <w:t xml:space="preserve">B. </w:t>
-      </w:r>
-      <w:proofErr w:type="spellStart"/>
-      <w:r>
-        <w:t>app.set</w:t>
-      </w:r>
-      <w:proofErr w:type="spellEnd"/>
-      <w:r>
-        <w:t xml:space="preserve">('view options', { pretty: true }); </w:t>
-      </w:r>
-    </w:p>
-    <w:p>
-      <w:r>
-        <w:t xml:space="preserve">C. </w:t>
-      </w:r>
-      <w:proofErr w:type="spellStart"/>
-      <w:r>
-        <w:t>app.get</w:t>
-      </w:r>
-      <w:proofErr w:type="spellEnd"/>
-      <w:r>
-        <w:t xml:space="preserve">('print options', { pretty: true }); </w:t>
-      </w:r>
-    </w:p>
-    <w:p>
-      <w:r>
-        <w:t xml:space="preserve">D. </w:t>
-      </w:r>
-      <w:proofErr w:type="spellStart"/>
-      <w:r>
-        <w:t>app.get</w:t>
-      </w:r>
-      <w:proofErr w:type="spellEnd"/>
-      <w:r>
-        <w:t xml:space="preserve">('view options', { pretty: true }); </w:t>
-      </w:r>
-    </w:p>
-    <w:p/>
-    <w:p>
-      <w:proofErr w:type="spellStart"/>
-      <w:r>
-        <w:t>ans</w:t>
-      </w:r>
-      <w:proofErr w:type="spellEnd"/>
-      <w:r>
-        <w:t xml:space="preserve"> :- B</w:t>
-      </w:r>
-    </w:p>
-    <w:p/>
-    <w:p>
-      <w:pPr>
-        <w:rPr>
-          <w:b/>
-          <w:bCs/>
-          <w:sz w:val="28"/>
-          <w:szCs w:val="28"/>
-        </w:rPr>
-      </w:pPr>
-      <w:r>
-        <w:rPr>
-          <w:b/>
-          <w:bCs/>
-          <w:sz w:val="28"/>
-          <w:szCs w:val="28"/>
-        </w:rPr>
-        <w:t>4. How do we  store local variables that can be accessed within the application?</w:t>
-      </w:r>
-    </w:p>
-    <w:p>
-      <w:r>
-        <w:t xml:space="preserve">A. Using </w:t>
-      </w:r>
-      <w:proofErr w:type="spellStart"/>
-      <w:r>
-        <w:t>app.locals</w:t>
-      </w:r>
-      <w:proofErr w:type="spellEnd"/>
-    </w:p>
-    <w:p>
-      <w:r>
-        <w:t xml:space="preserve">B. Using </w:t>
-      </w:r>
-      <w:proofErr w:type="spellStart"/>
-      <w:r>
-        <w:t>app.storage</w:t>
-      </w:r>
-      <w:proofErr w:type="spellEnd"/>
-    </w:p>
-    <w:p>
-      <w:r>
-        <w:t>C. Using database</w:t>
-      </w:r>
-    </w:p>
-    <w:p>
-      <w:r>
-        <w:t>D. Config file</w:t>
-      </w:r>
-    </w:p>
-    <w:p/>
-    <w:p>
-      <w:proofErr w:type="spellStart"/>
-      <w:r>
-        <w:t>ans</w:t>
-      </w:r>
-      <w:proofErr w:type="spellEnd"/>
-      <w:r>
-        <w:t xml:space="preserve"> :- A</w:t>
-      </w:r>
-    </w:p>
-    <w:p/>
-    <w:p>
-      <w:pPr>
-        <w:rPr>
-          <w:b/>
-          <w:bCs/>
-          <w:sz w:val="28"/>
-          <w:szCs w:val="28"/>
-        </w:rPr>
-      </w:pPr>
-      <w:r>
-        <w:rPr>
-          <w:b/>
-          <w:bCs/>
-          <w:sz w:val="28"/>
-          <w:szCs w:val="28"/>
-        </w:rPr>
-        <w:t xml:space="preserve">5. How can  we create chainable route handlers for a route path in </w:t>
-      </w:r>
-      <w:proofErr w:type="spellStart"/>
-      <w:r>
-        <w:rPr>
-          <w:b/>
-          <w:bCs/>
-          <w:sz w:val="28"/>
-          <w:szCs w:val="28"/>
-        </w:rPr>
-        <w:t>ExpressJS</w:t>
-      </w:r>
-      <w:proofErr w:type="spellEnd"/>
-      <w:r>
-        <w:rPr>
-          <w:b/>
-          <w:bCs/>
-          <w:sz w:val="28"/>
-          <w:szCs w:val="28"/>
-        </w:rPr>
-        <w:t xml:space="preserve"> app?</w:t>
-      </w:r>
-    </w:p>
-    <w:p>
-      <w:pPr>
-        <w:rPr>
-          <w:b/>
-          <w:bCs/>
-          <w:sz w:val="28"/>
-          <w:szCs w:val="28"/>
-        </w:rPr>
-      </w:pPr>
+        <w:t>jsfbjksbvjbdjvbdj</w:t>
+      </w:r>
       <w:bookmarkStart w:id="0" w:name="_GoBack"/>
       <w:bookmarkEnd w:id="0"/>
     </w:p>
     <w:p>
-      <w:r>
-        <w:t xml:space="preserve">A. Using </w:t>
-      </w:r>
-      <w:proofErr w:type="spellStart"/>
-      <w:r>
-        <w:t>app.route</w:t>
-      </w:r>
-      <w:proofErr w:type="spellEnd"/>
-      <w:r>
-        <w:t>()</w:t>
-      </w:r>
-    </w:p>
-    <w:p>
-      <w:r>
-        <w:t xml:space="preserve">B. Using </w:t>
-      </w:r>
-      <w:proofErr w:type="spellStart"/>
-      <w:r>
-        <w:t>app.router</w:t>
-      </w:r>
-      <w:proofErr w:type="spellEnd"/>
-      <w:r>
-        <w:t>()</w:t>
-      </w:r>
-    </w:p>
-    <w:p>
-      <w:r>
-        <w:t xml:space="preserve">C. Using </w:t>
-      </w:r>
-      <w:proofErr w:type="spellStart"/>
-      <w:r>
-        <w:t>app.routing</w:t>
-      </w:r>
-      <w:proofErr w:type="spellEnd"/>
-      <w:r>
-        <w:t>()</w:t>
+      <w:pPr>
+        <w:rPr>
+          <w:b/>
+          <w:bCs/>
+          <w:sz w:val="28"/>
+          <w:szCs w:val="28"/>
+        </w:rPr>
+      </w:pPr>
+      <w:r>
+        <w:rPr>
+          <w:b/>
+          <w:bCs/>
+          <w:sz w:val="28"/>
+          <w:szCs w:val="28"/>
+        </w:rPr>
+        <w:t>1. What are core features of Express framework?</w:t>
+      </w:r>
+    </w:p>
+    <w:p>
+      <w:pPr>
+        <w:rPr>
+          <w:b/>
+          <w:bCs/>
+          <w:sz w:val="28"/>
+          <w:szCs w:val="28"/>
+        </w:rPr>
+      </w:pPr>
+    </w:p>
+    <w:p>
+      <w:r>
+        <w:t>A. Allows to set up middlewares to respond to HTTP Requests</w:t>
+      </w:r>
+    </w:p>
+    <w:p>
+      <w:r>
+        <w:t>B. Defines a routing table which can works as per HTTP Method and URL</w:t>
+      </w:r>
+    </w:p>
+    <w:p>
+      <w:r>
+        <w:t>C. Dynamically render HTML Pages</w:t>
+      </w:r>
+    </w:p>
+    <w:p>
+      <w:r>
+        <w:t>D. All of the above</w:t>
+      </w:r>
+    </w:p>
+    <w:p/>
+    <w:p>
+      <w:r>
+        <w:t>ans :- D</w:t>
+      </w:r>
+    </w:p>
+    <w:p/>
+    <w:p>
+      <w:pPr>
+        <w:rPr>
+          <w:b/>
+          <w:bCs/>
+          <w:sz w:val="28"/>
+          <w:szCs w:val="28"/>
+        </w:rPr>
+      </w:pPr>
+      <w:r>
+        <w:rPr>
+          <w:b/>
+          <w:bCs/>
+          <w:sz w:val="28"/>
+          <w:szCs w:val="28"/>
+        </w:rPr>
+        <w:t>2. How To Remove Debugging From An Express App?</w:t>
+      </w:r>
+    </w:p>
+    <w:p/>
+    <w:p>
+      <w:r>
+        <w:t>A.var io = require('socket.io').listen(app, { log: true });</w:t>
+      </w:r>
+    </w:p>
+    <w:p>
+      <w:r>
+        <w:t xml:space="preserve">   io.set('log level', 1); </w:t>
+      </w:r>
+    </w:p>
+    <w:p>
+      <w:r>
+        <w:t>B.var io = require('socket.io').listen(app, { log: false });</w:t>
+      </w:r>
+    </w:p>
+    <w:p>
+      <w:r>
+        <w:t xml:space="preserve">   io.set('log level', 1);  </w:t>
+      </w:r>
+    </w:p>
+    <w:p>
+      <w:r>
+        <w:t>C. var io = require('socket.io').listen(app, { log: true });</w:t>
+      </w:r>
+    </w:p>
+    <w:p>
+      <w:r>
+        <w:t xml:space="preserve">   io.set('log level', 0); </w:t>
+      </w:r>
+    </w:p>
+    <w:p>
+      <w:r>
+        <w:t>D. var io = require('socket.io').listen(app, { log: false });</w:t>
+      </w:r>
+    </w:p>
+    <w:p>
+      <w:r>
+        <w:t xml:space="preserve">   io.set('log level', 0); </w:t>
+      </w:r>
+    </w:p>
+    <w:p/>
+    <w:p>
+      <w:r>
+        <w:t>ans :- B</w:t>
+      </w:r>
+    </w:p>
+    <w:p/>
+    <w:p>
+      <w:pPr>
+        <w:rPr>
+          <w:b/>
+          <w:bCs/>
+          <w:sz w:val="28"/>
+          <w:szCs w:val="28"/>
+        </w:rPr>
+      </w:pPr>
+      <w:r>
+        <w:rPr>
+          <w:b/>
+          <w:bCs/>
+          <w:sz w:val="28"/>
+          <w:szCs w:val="28"/>
+        </w:rPr>
+        <w:t>3. How To Output Pretty Html In Express.js?</w:t>
+      </w:r>
+    </w:p>
+    <w:p>
+      <w:r>
+        <w:t xml:space="preserve">A. app.set('print options', { pretty: true }); </w:t>
+      </w:r>
+    </w:p>
+    <w:p>
+      <w:r>
+        <w:t xml:space="preserve">B. app.set('view options', { pretty: true }); </w:t>
+      </w:r>
+    </w:p>
+    <w:p>
+      <w:r>
+        <w:t xml:space="preserve">C. app.get('print options', { pretty: true }); </w:t>
+      </w:r>
+    </w:p>
+    <w:p>
+      <w:r>
+        <w:t xml:space="preserve">D. app.get('view options', { pretty: true }); </w:t>
+      </w:r>
+    </w:p>
+    <w:p/>
+    <w:p>
+      <w:r>
+        <w:t>ans :- B</w:t>
+      </w:r>
+    </w:p>
+    <w:p/>
+    <w:p>
+      <w:pPr>
+        <w:rPr>
+          <w:b/>
+          <w:bCs/>
+          <w:sz w:val="28"/>
+          <w:szCs w:val="28"/>
+        </w:rPr>
+      </w:pPr>
+      <w:r>
+        <w:rPr>
+          <w:b/>
+          <w:bCs/>
+          <w:sz w:val="28"/>
+          <w:szCs w:val="28"/>
+        </w:rPr>
+        <w:t>4. How do we  store local variables that can be accessed within the application?</w:t>
+      </w:r>
+    </w:p>
+    <w:p>
+      <w:r>
+        <w:t>A. Using app.locals</w:t>
+      </w:r>
+    </w:p>
+    <w:p>
+      <w:r>
+        <w:t>B. Using app.storage</w:t>
+      </w:r>
+    </w:p>
+    <w:p>
+      <w:r>
+        <w:t>C. Using database</w:t>
+      </w:r>
+    </w:p>
+    <w:p>
+      <w:r>
+        <w:t>D. Config file</w:t>
+      </w:r>
+    </w:p>
+    <w:p/>
+    <w:p>
+      <w:r>
+        <w:t>ans :- A</w:t>
+      </w:r>
+    </w:p>
+    <w:p/>
+    <w:p>
+      <w:pPr>
+        <w:rPr>
+          <w:b/>
+          <w:bCs/>
+          <w:sz w:val="28"/>
+          <w:szCs w:val="28"/>
+        </w:rPr>
+      </w:pPr>
+      <w:r>
+        <w:rPr>
+          <w:b/>
+          <w:bCs/>
+          <w:sz w:val="28"/>
+          <w:szCs w:val="28"/>
+        </w:rPr>
+        <w:t>5. How can  we create chainable route handlers for a route path in ExpressJS app?</w:t>
+      </w:r>
+    </w:p>
+    <w:p>
+      <w:pPr>
+        <w:rPr>
+          <w:b/>
+          <w:bCs/>
+          <w:sz w:val="28"/>
+          <w:szCs w:val="28"/>
+        </w:rPr>
+      </w:pPr>
+    </w:p>
+    <w:p>
+      <w:r>
+        <w:t>A. Using app.route()</w:t>
+      </w:r>
+    </w:p>
+    <w:p>
+      <w:r>
+        <w:t>B. Using app.router()</w:t>
+      </w:r>
+    </w:p>
+    <w:p>
+      <w:r>
+        <w:lastRenderedPageBreak/>
+        <w:t>C. Using app.routing()</w:t>
       </w:r>
     </w:p>
     <w:p>
@@ -458,13 +290,8 @@
     </w:p>
     <w:p/>
     <w:p>
-      <w:proofErr w:type="spellStart"/>
-      <w:r>
-        <w:t>ans</w:t>
-      </w:r>
-      <w:proofErr w:type="spellEnd"/>
-      <w:r>
-        <w:t xml:space="preserve"> :- A</w:t>
+      <w:r>
+        <w:t>ans :- A</w:t>
       </w:r>
     </w:p>
     <w:sectPr>

</xml_diff>

<commit_message>
remove line from express
</commit_message>
<xml_diff>
--- a/express.docx
+++ b/express.docx
@@ -11,17 +11,17 @@
           <w:szCs w:val="28"/>
         </w:rPr>
       </w:pPr>
-      <w:r>
-        <w:rPr>
-          <w:b/>
-          <w:bCs/>
-          <w:sz w:val="28"/>
-          <w:szCs w:val="28"/>
-        </w:rPr>
-        <w:t>jsfbjksbvjbdjvbdj</w:t>
-      </w:r>
       <w:bookmarkStart w:id="0" w:name="_GoBack"/>
       <w:bookmarkEnd w:id="0"/>
+      <w:r>
+        <w:rPr>
+          <w:b/>
+          <w:bCs/>
+          <w:sz w:val="28"/>
+          <w:szCs w:val="28"/>
+        </w:rPr>
+        <w:t>1. What are core features of Express framework?</w:t>
+      </w:r>
     </w:p>
     <w:p>
       <w:pPr>
@@ -32,16 +32,34 @@
           <w:szCs w:val="28"/>
         </w:rPr>
       </w:pPr>
-      <w:r>
-        <w:rPr>
-          <w:b/>
-          <w:bCs/>
-          <w:sz w:val="28"/>
-          <w:szCs w:val="28"/>
-        </w:rPr>
-        <w:t>1. What are core features of Express framework?</w:t>
-      </w:r>
-    </w:p>
+    </w:p>
+    <w:p>
+      <w:r>
+        <w:t>A. Allows to set up middlewares to respond to HTTP Requests</w:t>
+      </w:r>
+    </w:p>
+    <w:p>
+      <w:r>
+        <w:t>B. Defines a routing table which can works as per HTTP Method and URL</w:t>
+      </w:r>
+    </w:p>
+    <w:p>
+      <w:r>
+        <w:t>C. Dynamically render HTML Pages</w:t>
+      </w:r>
+    </w:p>
+    <w:p>
+      <w:r>
+        <w:t>D. All of the above</w:t>
+      </w:r>
+    </w:p>
+    <w:p/>
+    <w:p>
+      <w:r>
+        <w:t>ans :- D</w:t>
+      </w:r>
+    </w:p>
+    <w:p/>
     <w:p>
       <w:pPr>
         <w:rPr>
@@ -51,35 +69,65 @@
           <w:szCs w:val="28"/>
         </w:rPr>
       </w:pPr>
-    </w:p>
-    <w:p>
-      <w:r>
-        <w:t>A. Allows to set up middlewares to respond to HTTP Requests</w:t>
-      </w:r>
-    </w:p>
-    <w:p>
-      <w:r>
-        <w:t>B. Defines a routing table which can works as per HTTP Method and URL</w:t>
-      </w:r>
-    </w:p>
-    <w:p>
-      <w:r>
-        <w:t>C. Dynamically render HTML Pages</w:t>
-      </w:r>
-    </w:p>
-    <w:p>
-      <w:r>
-        <w:t>D. All of the above</w:t>
+      <w:r>
+        <w:rPr>
+          <w:b/>
+          <w:bCs/>
+          <w:sz w:val="28"/>
+          <w:szCs w:val="28"/>
+        </w:rPr>
+        <w:t>2. How To Remove Debugging From An Express App?</w:t>
       </w:r>
     </w:p>
     <w:p/>
     <w:p>
       <w:r>
-        <w:t>ans :- D</w:t>
+        <w:t>A.var io = require('socket.io').listen(app, { log: true });</w:t>
+      </w:r>
+    </w:p>
+    <w:p>
+      <w:r>
+        <w:t xml:space="preserve">   io.set('log level', 1); </w:t>
+      </w:r>
+    </w:p>
+    <w:p>
+      <w:r>
+        <w:t>B.var io = require('socket.io').listen(app, { log: false });</w:t>
+      </w:r>
+    </w:p>
+    <w:p>
+      <w:r>
+        <w:t xml:space="preserve">   io.set('log level', 1);  </w:t>
+      </w:r>
+    </w:p>
+    <w:p>
+      <w:r>
+        <w:t>C. var io = require('socket.io').listen(app, { log: true });</w:t>
+      </w:r>
+    </w:p>
+    <w:p>
+      <w:r>
+        <w:t xml:space="preserve">   io.set('log level', 0); </w:t>
+      </w:r>
+    </w:p>
+    <w:p>
+      <w:r>
+        <w:t>D. var io = require('socket.io').listen(app, { log: false });</w:t>
+      </w:r>
+    </w:p>
+    <w:p>
+      <w:r>
+        <w:t xml:space="preserve">   io.set('log level', 0); </w:t>
       </w:r>
     </w:p>
     <w:p/>
     <w:p>
+      <w:r>
+        <w:t>ans :- B</w:t>
+      </w:r>
+    </w:p>
+    <w:p/>
+    <w:p>
       <w:pPr>
         <w:rPr>
           <w:b/>
@@ -95,58 +143,83 @@
           <w:sz w:val="28"/>
           <w:szCs w:val="28"/>
         </w:rPr>
-        <w:t>2. How To Remove Debugging From An Express App?</w:t>
+        <w:t>3. How To Output Pretty Html In Express.js?</w:t>
+      </w:r>
+    </w:p>
+    <w:p>
+      <w:r>
+        <w:t xml:space="preserve">A. app.set('print options', { pretty: true }); </w:t>
+      </w:r>
+    </w:p>
+    <w:p>
+      <w:r>
+        <w:t xml:space="preserve">B. app.set('view options', { pretty: true }); </w:t>
+      </w:r>
+    </w:p>
+    <w:p>
+      <w:r>
+        <w:t xml:space="preserve">C. app.get('print options', { pretty: true }); </w:t>
+      </w:r>
+    </w:p>
+    <w:p>
+      <w:r>
+        <w:t xml:space="preserve">D. app.get('view options', { pretty: true }); </w:t>
       </w:r>
     </w:p>
     <w:p/>
     <w:p>
       <w:r>
-        <w:t>A.var io = require('socket.io').listen(app, { log: true });</w:t>
-      </w:r>
-    </w:p>
-    <w:p>
-      <w:r>
-        <w:t xml:space="preserve">   io.set('log level', 1); </w:t>
-      </w:r>
-    </w:p>
-    <w:p>
-      <w:r>
-        <w:t>B.var io = require('socket.io').listen(app, { log: false });</w:t>
-      </w:r>
-    </w:p>
-    <w:p>
-      <w:r>
-        <w:t xml:space="preserve">   io.set('log level', 1);  </w:t>
-      </w:r>
-    </w:p>
-    <w:p>
-      <w:r>
-        <w:t>C. var io = require('socket.io').listen(app, { log: true });</w:t>
-      </w:r>
-    </w:p>
-    <w:p>
-      <w:r>
-        <w:t xml:space="preserve">   io.set('log level', 0); </w:t>
-      </w:r>
-    </w:p>
-    <w:p>
-      <w:r>
-        <w:t>D. var io = require('socket.io').listen(app, { log: false });</w:t>
-      </w:r>
-    </w:p>
-    <w:p>
-      <w:r>
-        <w:t xml:space="preserve">   io.set('log level', 0); </w:t>
+        <w:t>ans :- B</w:t>
       </w:r>
     </w:p>
     <w:p/>
     <w:p>
-      <w:r>
-        <w:t>ans :- B</w:t>
+      <w:pPr>
+        <w:rPr>
+          <w:b/>
+          <w:bCs/>
+          <w:sz w:val="28"/>
+          <w:szCs w:val="28"/>
+        </w:rPr>
+      </w:pPr>
+      <w:r>
+        <w:rPr>
+          <w:b/>
+          <w:bCs/>
+          <w:sz w:val="28"/>
+          <w:szCs w:val="28"/>
+        </w:rPr>
+        <w:t>4. How do we  store local variables that can be accessed within the application?</w:t>
+      </w:r>
+    </w:p>
+    <w:p>
+      <w:r>
+        <w:t>A. Using app.locals</w:t>
+      </w:r>
+    </w:p>
+    <w:p>
+      <w:r>
+        <w:t>B. Using app.storage</w:t>
+      </w:r>
+    </w:p>
+    <w:p>
+      <w:r>
+        <w:t>C. Using database</w:t>
+      </w:r>
+    </w:p>
+    <w:p>
+      <w:r>
+        <w:t>D. Config file</w:t>
       </w:r>
     </w:p>
     <w:p/>
     <w:p>
+      <w:r>
+        <w:t>ans :- A</w:t>
+      </w:r>
+    </w:p>
+    <w:p/>
+    <w:p>
       <w:pPr>
         <w:rPr>
           <w:b/>
@@ -162,36 +235,9 @@
           <w:sz w:val="28"/>
           <w:szCs w:val="28"/>
         </w:rPr>
-        <w:t>3. How To Output Pretty Html In Express.js?</w:t>
-      </w:r>
-    </w:p>
-    <w:p>
-      <w:r>
-        <w:t xml:space="preserve">A. app.set('print options', { pretty: true }); </w:t>
-      </w:r>
-    </w:p>
-    <w:p>
-      <w:r>
-        <w:t xml:space="preserve">B. app.set('view options', { pretty: true }); </w:t>
-      </w:r>
-    </w:p>
-    <w:p>
-      <w:r>
-        <w:t xml:space="preserve">C. app.get('print options', { pretty: true }); </w:t>
-      </w:r>
-    </w:p>
-    <w:p>
-      <w:r>
-        <w:t xml:space="preserve">D. app.get('view options', { pretty: true }); </w:t>
-      </w:r>
-    </w:p>
-    <w:p/>
-    <w:p>
-      <w:r>
-        <w:t>ans :- B</w:t>
-      </w:r>
-    </w:p>
-    <w:p/>
+        <w:t>5. How can  we create chainable route handlers for a route path in ExpressJS app?</w:t>
+      </w:r>
+    </w:p>
     <w:p>
       <w:pPr>
         <w:rPr>
@@ -201,71 +247,6 @@
           <w:szCs w:val="28"/>
         </w:rPr>
       </w:pPr>
-      <w:r>
-        <w:rPr>
-          <w:b/>
-          <w:bCs/>
-          <w:sz w:val="28"/>
-          <w:szCs w:val="28"/>
-        </w:rPr>
-        <w:t>4. How do we  store local variables that can be accessed within the application?</w:t>
-      </w:r>
-    </w:p>
-    <w:p>
-      <w:r>
-        <w:t>A. Using app.locals</w:t>
-      </w:r>
-    </w:p>
-    <w:p>
-      <w:r>
-        <w:t>B. Using app.storage</w:t>
-      </w:r>
-    </w:p>
-    <w:p>
-      <w:r>
-        <w:t>C. Using database</w:t>
-      </w:r>
-    </w:p>
-    <w:p>
-      <w:r>
-        <w:t>D. Config file</w:t>
-      </w:r>
-    </w:p>
-    <w:p/>
-    <w:p>
-      <w:r>
-        <w:t>ans :- A</w:t>
-      </w:r>
-    </w:p>
-    <w:p/>
-    <w:p>
-      <w:pPr>
-        <w:rPr>
-          <w:b/>
-          <w:bCs/>
-          <w:sz w:val="28"/>
-          <w:szCs w:val="28"/>
-        </w:rPr>
-      </w:pPr>
-      <w:r>
-        <w:rPr>
-          <w:b/>
-          <w:bCs/>
-          <w:sz w:val="28"/>
-          <w:szCs w:val="28"/>
-        </w:rPr>
-        <w:t>5. How can  we create chainable route handlers for a route path in ExpressJS app?</w:t>
-      </w:r>
-    </w:p>
-    <w:p>
-      <w:pPr>
-        <w:rPr>
-          <w:b/>
-          <w:bCs/>
-          <w:sz w:val="28"/>
-          <w:szCs w:val="28"/>
-        </w:rPr>
-      </w:pPr>
     </w:p>
     <w:p>
       <w:r>
@@ -279,7 +260,6 @@
     </w:p>
     <w:p>
       <w:r>
-        <w:lastRenderedPageBreak/>
         <w:t>C. Using app.routing()</w:t>
       </w:r>
     </w:p>

</xml_diff>